<commit_message>
Updates to Execution Architecture based on feedback. Still unsure where to put logging info.
</commit_message>
<xml_diff>
--- a/architecture/ExecutionArchitectureDocument.docx
+++ b/architecture/ExecutionArchitectureDocument.docx
@@ -17,10 +17,7 @@
         <w:pStyle w:val="TitleCover"/>
       </w:pPr>
       <w:r>
-        <w:t>EXECUTION</w:t>
-      </w:r>
-      <w:r>
-        <w:t xml:space="preserve"> Architecture Document</w:t>
+        <w:t>EXECUTION Architecture Document</w:t>
       </w:r>
     </w:p>
     <w:p>
@@ -44,18 +41,8 @@
           <w:sz w:val="36"/>
           <w:szCs w:val="36"/>
         </w:rPr>
-        <w:t xml:space="preserve">Lori </w:t>
-      </w:r>
-      <w:proofErr w:type="spellStart"/>
-      <w:r>
-        <w:rPr>
-          <w:rFonts w:ascii="Garamond" w:hAnsi="Garamond"/>
-          <w:sz w:val="36"/>
-          <w:szCs w:val="36"/>
-        </w:rPr>
-        <w:t>Gildersleeve</w:t>
-      </w:r>
-      <w:proofErr w:type="spellEnd"/>
+        <w:t>Lori Gildersleeve</w:t>
+      </w:r>
       <w:r>
         <w:rPr>
           <w:rFonts w:ascii="Garamond" w:hAnsi="Garamond"/>
@@ -129,17 +116,6 @@
         </w:rPr>
         <w:t xml:space="preserve"> Architecture for a Simple Sudoku Game</w:t>
       </w:r>
-    </w:p>
-    <w:p>
-      <w:pPr>
-        <w:spacing w:line="240" w:lineRule="auto"/>
-        <w:rPr>
-          <w:rFonts w:ascii="Garamond" w:hAnsi="Garamond"/>
-          <w:b/>
-          <w:sz w:val="28"/>
-          <w:szCs w:val="28"/>
-        </w:rPr>
-      </w:pPr>
     </w:p>
     <w:p>
       <w:pPr>
@@ -316,6 +292,169 @@
           <w:sz w:val="28"/>
           <w:szCs w:val="28"/>
         </w:rPr>
+        <w:t>Deployment Views</w:t>
+      </w:r>
+    </w:p>
+    <w:p>
+      <w:pPr>
+        <w:spacing w:line="240" w:lineRule="auto"/>
+        <w:rPr>
+          <w:rFonts w:ascii="Garamond" w:hAnsi="Garamond"/>
+          <w:sz w:val="28"/>
+          <w:szCs w:val="28"/>
+        </w:rPr>
+      </w:pPr>
+      <w:r>
+        <w:rPr>
+          <w:rFonts w:ascii="Garamond" w:hAnsi="Garamond"/>
+          <w:noProof/>
+          <w:sz w:val="28"/>
+          <w:szCs w:val="28"/>
+        </w:rPr>
+        <w:drawing>
+          <wp:inline distT="0" distB="0" distL="0" distR="0">
+            <wp:extent cx="5943600" cy="1070610"/>
+            <wp:effectExtent l="0" t="0" r="0" b="0"/>
+            <wp:docPr id="1" name="Picture 1"/>
+            <wp:cNvGraphicFramePr>
+              <a:graphicFrameLocks xmlns:a="http://schemas.openxmlformats.org/drawingml/2006/main" noChangeAspect="1"/>
+            </wp:cNvGraphicFramePr>
+            <a:graphic xmlns:a="http://schemas.openxmlformats.org/drawingml/2006/main">
+              <a:graphicData uri="http://schemas.openxmlformats.org/drawingml/2006/picture">
+                <pic:pic xmlns:pic="http://schemas.openxmlformats.org/drawingml/2006/picture">
+                  <pic:nvPicPr>
+                    <pic:cNvPr id="0" name="execution1.jpg"/>
+                    <pic:cNvPicPr/>
+                  </pic:nvPicPr>
+                  <pic:blipFill>
+                    <a:blip r:embed="rId6">
+                      <a:extLst>
+                        <a:ext uri="{28A0092B-C50C-407E-A947-70E740481C1C}">
+                          <a14:useLocalDpi xmlns:a14="http://schemas.microsoft.com/office/drawing/2010/main" val="0"/>
+                        </a:ext>
+                      </a:extLst>
+                    </a:blip>
+                    <a:stretch>
+                      <a:fillRect/>
+                    </a:stretch>
+                  </pic:blipFill>
+                  <pic:spPr>
+                    <a:xfrm>
+                      <a:off x="0" y="0"/>
+                      <a:ext cx="5943600" cy="1070610"/>
+                    </a:xfrm>
+                    <a:prstGeom prst="rect">
+                      <a:avLst/>
+                    </a:prstGeom>
+                  </pic:spPr>
+                </pic:pic>
+              </a:graphicData>
+            </a:graphic>
+          </wp:inline>
+        </w:drawing>
+      </w:r>
+    </w:p>
+    <w:p>
+      <w:pPr>
+        <w:spacing w:line="240" w:lineRule="auto"/>
+        <w:rPr>
+          <w:rFonts w:ascii="Garamond" w:hAnsi="Garamond"/>
+          <w:sz w:val="28"/>
+          <w:szCs w:val="28"/>
+        </w:rPr>
+      </w:pPr>
+      <w:r>
+        <w:rPr>
+          <w:rFonts w:ascii="Garamond" w:hAnsi="Garamond"/>
+          <w:sz w:val="28"/>
+          <w:szCs w:val="28"/>
+        </w:rPr>
+        <w:t xml:space="preserve">     Single Machine View</w:t>
+      </w:r>
+      <w:r>
+        <w:rPr>
+          <w:rFonts w:ascii="Garamond" w:hAnsi="Garamond"/>
+          <w:sz w:val="28"/>
+          <w:szCs w:val="28"/>
+        </w:rPr>
+        <w:tab/>
+      </w:r>
+      <w:r>
+        <w:rPr>
+          <w:rFonts w:ascii="Garamond" w:hAnsi="Garamond"/>
+          <w:sz w:val="28"/>
+          <w:szCs w:val="28"/>
+        </w:rPr>
+        <w:tab/>
+      </w:r>
+      <w:r>
+        <w:rPr>
+          <w:rFonts w:ascii="Garamond" w:hAnsi="Garamond"/>
+          <w:sz w:val="28"/>
+          <w:szCs w:val="28"/>
+        </w:rPr>
+        <w:t xml:space="preserve">   versus</w:t>
+      </w:r>
+      <w:r>
+        <w:rPr>
+          <w:rFonts w:ascii="Garamond" w:hAnsi="Garamond"/>
+          <w:sz w:val="28"/>
+          <w:szCs w:val="28"/>
+        </w:rPr>
+        <w:tab/>
+      </w:r>
+      <w:r>
+        <w:rPr>
+          <w:rFonts w:ascii="Garamond" w:hAnsi="Garamond"/>
+          <w:sz w:val="28"/>
+          <w:szCs w:val="28"/>
+        </w:rPr>
+        <w:tab/>
+      </w:r>
+      <w:r>
+        <w:rPr>
+          <w:rFonts w:ascii="Garamond" w:hAnsi="Garamond"/>
+          <w:sz w:val="28"/>
+          <w:szCs w:val="28"/>
+        </w:rPr>
+        <w:t xml:space="preserve">   </w:t>
+      </w:r>
+      <w:r>
+        <w:rPr>
+          <w:rFonts w:ascii="Garamond" w:hAnsi="Garamond"/>
+          <w:sz w:val="28"/>
+          <w:szCs w:val="28"/>
+        </w:rPr>
+        <w:t>Multiple Machine View</w:t>
+      </w:r>
+    </w:p>
+    <w:p>
+      <w:pPr>
+        <w:spacing w:line="240" w:lineRule="auto"/>
+        <w:rPr>
+          <w:rFonts w:ascii="Garamond" w:hAnsi="Garamond"/>
+          <w:sz w:val="28"/>
+          <w:szCs w:val="28"/>
+        </w:rPr>
+      </w:pPr>
+    </w:p>
+    <w:p>
+      <w:pPr>
+        <w:spacing w:line="240" w:lineRule="auto"/>
+        <w:rPr>
+          <w:rFonts w:ascii="Garamond" w:hAnsi="Garamond"/>
+          <w:b/>
+          <w:sz w:val="28"/>
+          <w:szCs w:val="28"/>
+        </w:rPr>
+      </w:pPr>
+      <w:r>
+        <w:rPr>
+          <w:rFonts w:ascii="Garamond" w:hAnsi="Garamond"/>
+          <w:b/>
+          <w:sz w:val="28"/>
+          <w:szCs w:val="28"/>
+        </w:rPr>
         <w:t>Hardware</w:t>
       </w:r>
     </w:p>
@@ -334,18 +473,24 @@
           <w:sz w:val="28"/>
           <w:szCs w:val="28"/>
         </w:rPr>
-        <w:t>For the computer hardware, in general, any computer capable of running a Java application will suffice.</w:t>
-      </w:r>
-    </w:p>
-    <w:p>
-      <w:pPr>
-        <w:spacing w:line="240" w:lineRule="auto"/>
-        <w:rPr>
-          <w:rFonts w:ascii="Garamond" w:hAnsi="Garamond"/>
-          <w:sz w:val="28"/>
-          <w:szCs w:val="28"/>
-        </w:rPr>
-      </w:pPr>
+        <w:t>In</w:t>
+      </w:r>
+      <w:r>
+        <w:rPr>
+          <w:rFonts w:ascii="Garamond" w:hAnsi="Garamond"/>
+          <w:sz w:val="28"/>
+          <w:szCs w:val="28"/>
+        </w:rPr>
+        <w:t xml:space="preserve"> general, any computer capable of running a Java application will suffice.</w:t>
+      </w:r>
+      <w:r>
+        <w:rPr>
+          <w:rFonts w:ascii="Garamond" w:hAnsi="Garamond"/>
+          <w:sz w:val="28"/>
+          <w:szCs w:val="28"/>
+        </w:rPr>
+        <w:t xml:space="preserve"> </w:t>
+      </w:r>
       <w:r>
         <w:rPr>
           <w:rFonts w:ascii="Garamond" w:hAnsi="Garamond"/>
@@ -384,63 +529,148 @@
         </w:rPr>
         <w:t>Process</w:t>
       </w:r>
-    </w:p>
-    <w:p>
-      <w:pPr>
-        <w:spacing w:line="240" w:lineRule="auto"/>
-        <w:rPr>
-          <w:rFonts w:ascii="Garamond" w:hAnsi="Garamond"/>
-          <w:sz w:val="28"/>
-          <w:szCs w:val="28"/>
-        </w:rPr>
-      </w:pPr>
-      <w:r>
-        <w:rPr>
-          <w:rFonts w:ascii="Garamond" w:hAnsi="Garamond"/>
-          <w:sz w:val="28"/>
-          <w:szCs w:val="28"/>
-        </w:rPr>
-        <w:t>The Sudoku game will have a single process, accessed via a main method.</w:t>
-      </w:r>
-    </w:p>
-    <w:p>
-      <w:pPr>
-        <w:spacing w:line="240" w:lineRule="auto"/>
-        <w:rPr>
-          <w:rFonts w:ascii="Garamond" w:hAnsi="Garamond"/>
-          <w:sz w:val="28"/>
-          <w:szCs w:val="28"/>
-        </w:rPr>
-      </w:pPr>
-    </w:p>
-    <w:p>
-      <w:pPr>
-        <w:spacing w:line="240" w:lineRule="auto"/>
+      <w:r>
         <w:rPr>
           <w:rFonts w:ascii="Garamond" w:hAnsi="Garamond"/>
           <w:b/>
           <w:sz w:val="28"/>
           <w:szCs w:val="28"/>
         </w:rPr>
-      </w:pPr>
-      <w:r>
+        <w:t>es</w:t>
+      </w:r>
+    </w:p>
+    <w:p>
+      <w:pPr>
+        <w:spacing w:line="240" w:lineRule="auto"/>
+        <w:rPr>
+          <w:rFonts w:ascii="Garamond" w:hAnsi="Garamond"/>
+          <w:sz w:val="28"/>
+          <w:szCs w:val="28"/>
+        </w:rPr>
+      </w:pPr>
+      <w:r>
+        <w:rPr>
+          <w:rFonts w:ascii="Garamond" w:hAnsi="Garamond"/>
+          <w:sz w:val="28"/>
+          <w:szCs w:val="28"/>
+        </w:rPr>
+        <w:t>The Sudoku game will have a single process</w:t>
+      </w:r>
+      <w:r>
+        <w:rPr>
+          <w:rFonts w:ascii="Garamond" w:hAnsi="Garamond"/>
+          <w:sz w:val="28"/>
+          <w:szCs w:val="28"/>
+        </w:rPr>
+        <w:t xml:space="preserve"> with</w:t>
+      </w:r>
+      <w:r>
+        <w:rPr>
+          <w:rFonts w:ascii="Garamond" w:hAnsi="Garamond"/>
+          <w:sz w:val="28"/>
+          <w:szCs w:val="28"/>
+        </w:rPr>
+        <w:t xml:space="preserve"> a main </w:t>
+      </w:r>
+      <w:r>
+        <w:rPr>
+          <w:rFonts w:ascii="Garamond" w:hAnsi="Garamond"/>
+          <w:sz w:val="28"/>
+          <w:szCs w:val="28"/>
+        </w:rPr>
+        <w:t>thread</w:t>
+      </w:r>
+      <w:r>
+        <w:rPr>
+          <w:rFonts w:ascii="Garamond" w:hAnsi="Garamond"/>
+          <w:sz w:val="28"/>
+          <w:szCs w:val="28"/>
+        </w:rPr>
+        <w:t>.</w:t>
+      </w:r>
+      <w:r>
+        <w:rPr>
+          <w:rFonts w:ascii="Garamond" w:hAnsi="Garamond"/>
+          <w:sz w:val="28"/>
+          <w:szCs w:val="28"/>
+        </w:rPr>
+        <w:t xml:space="preserve"> The GUI is event-driven. It is backed by </w:t>
+      </w:r>
+      <w:r>
+        <w:rPr>
+          <w:rFonts w:ascii="Garamond" w:hAnsi="Garamond"/>
+          <w:sz w:val="28"/>
+          <w:szCs w:val="28"/>
+        </w:rPr>
+        <w:t>a</w:t>
+      </w:r>
+      <w:r>
+        <w:rPr>
+          <w:rFonts w:ascii="Garamond" w:hAnsi="Garamond"/>
+          <w:sz w:val="28"/>
+          <w:szCs w:val="28"/>
+        </w:rPr>
+        <w:t xml:space="preserve"> system event process; however, there is no direct control o</w:t>
+      </w:r>
+      <w:r>
+        <w:rPr>
+          <w:rFonts w:ascii="Garamond" w:hAnsi="Garamond"/>
+          <w:sz w:val="28"/>
+          <w:szCs w:val="28"/>
+        </w:rPr>
+        <w:t>ver</w:t>
+      </w:r>
+      <w:r>
+        <w:rPr>
+          <w:rFonts w:ascii="Garamond" w:hAnsi="Garamond"/>
+          <w:sz w:val="28"/>
+          <w:szCs w:val="28"/>
+        </w:rPr>
+        <w:t xml:space="preserve"> it.</w:t>
+      </w:r>
+    </w:p>
+    <w:p>
+      <w:pPr>
+        <w:spacing w:line="240" w:lineRule="auto"/>
+        <w:rPr>
+          <w:rFonts w:ascii="Garamond" w:hAnsi="Garamond"/>
+          <w:sz w:val="28"/>
+          <w:szCs w:val="28"/>
+        </w:rPr>
+      </w:pPr>
+    </w:p>
+    <w:p>
+      <w:pPr>
+        <w:spacing w:line="240" w:lineRule="auto"/>
         <w:rPr>
           <w:rFonts w:ascii="Garamond" w:hAnsi="Garamond"/>
           <w:b/>
           <w:sz w:val="28"/>
           <w:szCs w:val="28"/>
         </w:rPr>
+      </w:pPr>
+      <w:r>
+        <w:rPr>
+          <w:rFonts w:ascii="Garamond" w:hAnsi="Garamond"/>
+          <w:b/>
+          <w:sz w:val="28"/>
+          <w:szCs w:val="28"/>
+        </w:rPr>
         <w:t>Thread</w:t>
       </w:r>
-    </w:p>
-    <w:p>
-      <w:pPr>
-        <w:spacing w:line="240" w:lineRule="auto"/>
-        <w:rPr>
-          <w:rFonts w:ascii="Garamond" w:hAnsi="Garamond"/>
-          <w:sz w:val="28"/>
-          <w:szCs w:val="28"/>
-        </w:rPr>
+      <w:r>
+        <w:rPr>
+          <w:rFonts w:ascii="Garamond" w:hAnsi="Garamond"/>
+          <w:b/>
+          <w:sz w:val="28"/>
+          <w:szCs w:val="28"/>
+        </w:rPr>
+        <w:t>s</w:t>
+      </w:r>
+    </w:p>
+    <w:p>
+      <w:pPr>
+        <w:spacing w:line="240" w:lineRule="auto"/>
       </w:pPr>
       <w:r>
         <w:rPr>
@@ -449,11 +679,58 @@
           <w:szCs w:val="28"/>
         </w:rPr>
         <w:t>The Sudoku game will have a single thread for operations, leading to only synchronous calls.</w:t>
+      </w:r>
+      <w:r>
+        <w:rPr>
+          <w:rFonts w:ascii="Garamond" w:hAnsi="Garamond"/>
+          <w:sz w:val="28"/>
+          <w:szCs w:val="28"/>
+        </w:rPr>
+        <w:t xml:space="preserve"> When one thread is in use, calls can only proceed in </w:t>
+      </w:r>
+      <w:r>
+        <w:rPr>
+          <w:rFonts w:ascii="Garamond" w:hAnsi="Garamond"/>
+          <w:sz w:val="28"/>
+          <w:szCs w:val="28"/>
+        </w:rPr>
+        <w:t xml:space="preserve">the </w:t>
+      </w:r>
+      <w:r>
+        <w:rPr>
+          <w:rFonts w:ascii="Garamond" w:hAnsi="Garamond"/>
+          <w:sz w:val="28"/>
+          <w:szCs w:val="28"/>
+        </w:rPr>
+        <w:t>order</w:t>
+      </w:r>
+      <w:r>
+        <w:rPr>
+          <w:rFonts w:ascii="Garamond" w:hAnsi="Garamond"/>
+          <w:sz w:val="28"/>
+          <w:szCs w:val="28"/>
+        </w:rPr>
+        <w:t xml:space="preserve"> they are received,</w:t>
       </w:r>
       <w:bookmarkStart w:id="0" w:name="_GoBack"/>
       <w:bookmarkEnd w:id="0"/>
-    </w:p>
-    <w:p/>
+      <w:r>
+        <w:rPr>
+          <w:rFonts w:ascii="Garamond" w:hAnsi="Garamond"/>
+          <w:sz w:val="28"/>
+          <w:szCs w:val="28"/>
+        </w:rPr>
+        <w:t xml:space="preserve"> and no race conditions will apply.</w:t>
+      </w:r>
+      <w:r>
+        <w:rPr>
+          <w:rFonts w:ascii="Garamond" w:hAnsi="Garamond"/>
+          <w:sz w:val="28"/>
+          <w:szCs w:val="28"/>
+        </w:rPr>
+        <w:t xml:space="preserve"> </w:t>
+      </w:r>
+    </w:p>
     <w:sectPr>
       <w:pgSz w:w="12240" w:h="15840"/>
       <w:pgMar w:top="1440" w:right="1440" w:bottom="1440" w:left="1440" w:header="720" w:footer="720" w:gutter="0"/>
@@ -813,6 +1090,36 @@
     <w:semiHidden/>
     <w:rsid w:val="007B4EEF"/>
   </w:style>
+  <w:style w:type="paragraph" w:styleId="BalloonText">
+    <w:name w:val="Balloon Text"/>
+    <w:basedOn w:val="Normal"/>
+    <w:link w:val="BalloonTextChar"/>
+    <w:uiPriority w:val="99"/>
+    <w:semiHidden/>
+    <w:unhideWhenUsed/>
+    <w:rsid w:val="0045258E"/>
+    <w:pPr>
+      <w:spacing w:after="0" w:line="240" w:lineRule="auto"/>
+    </w:pPr>
+    <w:rPr>
+      <w:rFonts w:ascii="Tahoma" w:hAnsi="Tahoma" w:cs="Tahoma"/>
+      <w:sz w:val="16"/>
+      <w:szCs w:val="16"/>
+    </w:rPr>
+  </w:style>
+  <w:style w:type="character" w:customStyle="1" w:styleId="BalloonTextChar">
+    <w:name w:val="Balloon Text Char"/>
+    <w:basedOn w:val="DefaultParagraphFont"/>
+    <w:link w:val="BalloonText"/>
+    <w:uiPriority w:val="99"/>
+    <w:semiHidden/>
+    <w:rsid w:val="0045258E"/>
+    <w:rPr>
+      <w:rFonts w:ascii="Tahoma" w:hAnsi="Tahoma" w:cs="Tahoma"/>
+      <w:sz w:val="16"/>
+      <w:szCs w:val="16"/>
+    </w:rPr>
+  </w:style>
 </w:styles>
 </file>
 
@@ -1070,6 +1377,36 @@
     <w:uiPriority w:val="99"/>
     <w:semiHidden/>
     <w:rsid w:val="007B4EEF"/>
+  </w:style>
+  <w:style w:type="paragraph" w:styleId="BalloonText">
+    <w:name w:val="Balloon Text"/>
+    <w:basedOn w:val="Normal"/>
+    <w:link w:val="BalloonTextChar"/>
+    <w:uiPriority w:val="99"/>
+    <w:semiHidden/>
+    <w:unhideWhenUsed/>
+    <w:rsid w:val="0045258E"/>
+    <w:pPr>
+      <w:spacing w:after="0" w:line="240" w:lineRule="auto"/>
+    </w:pPr>
+    <w:rPr>
+      <w:rFonts w:ascii="Tahoma" w:hAnsi="Tahoma" w:cs="Tahoma"/>
+      <w:sz w:val="16"/>
+      <w:szCs w:val="16"/>
+    </w:rPr>
+  </w:style>
+  <w:style w:type="character" w:customStyle="1" w:styleId="BalloonTextChar">
+    <w:name w:val="Balloon Text Char"/>
+    <w:basedOn w:val="DefaultParagraphFont"/>
+    <w:link w:val="BalloonText"/>
+    <w:uiPriority w:val="99"/>
+    <w:semiHidden/>
+    <w:rsid w:val="0045258E"/>
+    <w:rPr>
+      <w:rFonts w:ascii="Tahoma" w:hAnsi="Tahoma" w:cs="Tahoma"/>
+      <w:sz w:val="16"/>
+      <w:szCs w:val="16"/>
+    </w:rPr>
   </w:style>
 </w:styles>
 </file>

</xml_diff>